<commit_message>
Clarify instructions for connecting with Azure Devops.
</commit_message>
<xml_diff>
--- a/UsingGitForSourceControlInVisualStudio2019/UsingGit4SrcCtlInVS2019.docx
+++ b/UsingGitForSourceControlInVisualStudio2019/UsingGit4SrcCtlInVS2019.docx
@@ -1996,154 +1996,193 @@
         <w:lastRenderedPageBreak/>
         <w:t>Push to a Remote Repository</w:t>
       </w:r>
+    </w:p>
+    <w:p>
+      <w:pPr>
+        <w:pStyle w:val="Standard"/>
+      </w:pPr>
+      <w:r>
+        <w:t xml:space="preserve">The purpose of this section is to back up the </w:t>
+      </w:r>
+      <w:proofErr w:type="spellStart"/>
+      <w:r>
+        <w:t>Git</w:t>
+      </w:r>
+      <w:proofErr w:type="spellEnd"/>
+      <w:r>
+        <w:t xml:space="preserve"> repository to a remote location (</w:t>
+      </w:r>
+      <w:proofErr w:type="spellStart"/>
+      <w:r>
+        <w:t>e</w:t>
+      </w:r>
+      <w:proofErr w:type="gramStart"/>
+      <w:r>
+        <w:t>,g</w:t>
+      </w:r>
+      <w:proofErr w:type="spellEnd"/>
+      <w:proofErr w:type="gramEnd"/>
+      <w:r>
+        <w:t xml:space="preserve">, another server or the cloud).  Navigate back to our Visual Studio demo example.  Then – from the Team Explorer/Home, click the </w:t>
+      </w:r>
+      <w:r>
+        <w:rPr>
+          <w:b/>
+        </w:rPr>
+        <w:t>Sync</w:t>
+      </w:r>
+      <w:r>
+        <w:t xml:space="preserve"> icon.  There you should see the options </w:t>
+      </w:r>
+      <w:r>
+        <w:rPr>
+          <w:b/>
+        </w:rPr>
+        <w:t>Push to Azure DevOps Services</w:t>
+      </w:r>
+      <w:r>
+        <w:t xml:space="preserve"> and </w:t>
+      </w:r>
+      <w:r>
+        <w:rPr>
+          <w:b/>
+        </w:rPr>
+        <w:t>Push to Remote Repository</w:t>
+      </w:r>
+      <w:r>
+        <w:t>.</w:t>
+      </w:r>
+    </w:p>
+    <w:p>
+      <w:pPr>
+        <w:pStyle w:val="Standard"/>
+        <w:rPr>
+          <w:b/>
+          <w:i/>
+        </w:rPr>
+      </w:pPr>
+      <w:r>
+        <w:rPr>
+          <w:b/>
+          <w:i/>
+        </w:rPr>
+        <w:t xml:space="preserve">The </w:t>
+      </w:r>
+      <w:proofErr w:type="spellStart"/>
+      <w:r>
+        <w:rPr>
+          <w:b/>
+          <w:i/>
+        </w:rPr>
+        <w:t>Pluralsight</w:t>
+      </w:r>
+      <w:proofErr w:type="spellEnd"/>
+      <w:r>
+        <w:rPr>
+          <w:b/>
+          <w:i/>
+        </w:rPr>
+        <w:t xml:space="preserve"> instructor chose the 2</w:t>
+      </w:r>
+      <w:r>
+        <w:rPr>
+          <w:b/>
+          <w:i/>
+          <w:vertAlign w:val="superscript"/>
+        </w:rPr>
+        <w:t>nd</w:t>
+      </w:r>
+      <w:r>
+        <w:rPr>
+          <w:b/>
+          <w:i/>
+        </w:rPr>
+        <w:t xml:space="preserve"> of these two options, but in practice the 1</w:t>
+      </w:r>
+      <w:r>
+        <w:rPr>
+          <w:b/>
+          <w:i/>
+          <w:vertAlign w:val="superscript"/>
+        </w:rPr>
+        <w:t>st</w:t>
+      </w:r>
+      <w:r>
+        <w:rPr>
+          <w:b/>
+          <w:i/>
+        </w:rPr>
+        <w:t xml:space="preserve"> option (</w:t>
+      </w:r>
+      <w:r>
+        <w:rPr>
+          <w:b/>
+          <w:i/>
+        </w:rPr>
+        <w:t>mention</w:t>
+      </w:r>
+      <w:r>
+        <w:rPr>
+          <w:b/>
+          <w:i/>
+        </w:rPr>
+        <w:t>ed a</w:t>
+      </w:r>
+      <w:r>
+        <w:rPr>
+          <w:b/>
+          <w:i/>
+        </w:rPr>
+        <w:t xml:space="preserve"> few paragraphs later) seems to be</w:t>
+      </w:r>
+      <w:r>
+        <w:rPr>
+          <w:b/>
+          <w:i/>
+        </w:rPr>
+        <w:t xml:space="preserve"> easier.</w:t>
+      </w:r>
+    </w:p>
+    <w:p>
+      <w:pPr>
+        <w:pStyle w:val="Standard"/>
+        <w:rPr>
+          <w:b/>
+        </w:rPr>
+      </w:pPr>
+      <w:r>
+        <w:rPr>
+          <w:b/>
+        </w:rPr>
+        <w:t>DO NOT USE THE 2</w:t>
+      </w:r>
+      <w:r>
+        <w:rPr>
+          <w:b/>
+          <w:vertAlign w:val="superscript"/>
+        </w:rPr>
+        <w:t>ND</w:t>
+      </w:r>
+      <w:r>
+        <w:rPr>
+          <w:b/>
+        </w:rPr>
+        <w:t xml:space="preserve"> OPTION.  INSTEAD, CLICK THE LINK “</w:t>
+      </w:r>
+      <w:r>
+        <w:rPr>
+          <w:b/>
+        </w:rPr>
+        <w:t>Push to Azure DevOps Services</w:t>
+      </w:r>
+      <w:r>
+        <w:rPr>
+          <w:b/>
+        </w:rPr>
+        <w:t>”.</w:t>
+      </w:r>
       <w:bookmarkStart w:id="3" w:name="_GoBack"/>
       <w:bookmarkEnd w:id="3"/>
-    </w:p>
-    <w:p>
-      <w:pPr>
-        <w:pStyle w:val="Standard"/>
-      </w:pPr>
-      <w:r>
-        <w:t xml:space="preserve">The purpose of this section is to back up the </w:t>
-      </w:r>
-      <w:proofErr w:type="spellStart"/>
-      <w:r>
-        <w:t>Git</w:t>
-      </w:r>
-      <w:proofErr w:type="spellEnd"/>
-      <w:r>
-        <w:t xml:space="preserve"> repository to a remote location (</w:t>
-      </w:r>
-      <w:proofErr w:type="spellStart"/>
-      <w:r>
-        <w:t>e</w:t>
-      </w:r>
-      <w:proofErr w:type="gramStart"/>
-      <w:r>
-        <w:t>,g</w:t>
-      </w:r>
-      <w:proofErr w:type="spellEnd"/>
-      <w:proofErr w:type="gramEnd"/>
-      <w:r>
-        <w:t xml:space="preserve">, another server or the cloud).  Navigate back to our Visual Studio demo example.  Then – from the Team Explorer/Home, click the </w:t>
-      </w:r>
-      <w:r>
-        <w:rPr>
-          <w:b/>
-        </w:rPr>
-        <w:t>Sync</w:t>
-      </w:r>
-      <w:r>
-        <w:t xml:space="preserve"> icon.  There you should see the options </w:t>
-      </w:r>
-      <w:r>
-        <w:rPr>
-          <w:b/>
-        </w:rPr>
-        <w:t>Push to Azure DevOps Services</w:t>
-      </w:r>
-      <w:r>
-        <w:t xml:space="preserve"> and </w:t>
-      </w:r>
-      <w:r>
-        <w:rPr>
-          <w:b/>
-        </w:rPr>
-        <w:t>Push to Remote Repository</w:t>
-      </w:r>
-      <w:r>
-        <w:t>.</w:t>
-      </w:r>
-    </w:p>
-    <w:p>
-      <w:pPr>
-        <w:pStyle w:val="Standard"/>
-        <w:rPr>
-          <w:b/>
-          <w:i/>
-        </w:rPr>
-      </w:pPr>
-      <w:r>
-        <w:rPr>
-          <w:b/>
-          <w:i/>
-        </w:rPr>
-        <w:t xml:space="preserve">The </w:t>
-      </w:r>
-      <w:proofErr w:type="spellStart"/>
-      <w:r>
-        <w:rPr>
-          <w:b/>
-          <w:i/>
-        </w:rPr>
-        <w:t>Pluralsight</w:t>
-      </w:r>
-      <w:proofErr w:type="spellEnd"/>
-      <w:r>
-        <w:rPr>
-          <w:b/>
-          <w:i/>
-        </w:rPr>
-        <w:t xml:space="preserve"> instructor chose the 2</w:t>
-      </w:r>
-      <w:r>
-        <w:rPr>
-          <w:b/>
-          <w:i/>
-          <w:vertAlign w:val="superscript"/>
-        </w:rPr>
-        <w:t>nd</w:t>
-      </w:r>
-      <w:r>
-        <w:rPr>
-          <w:b/>
-          <w:i/>
-        </w:rPr>
-        <w:t xml:space="preserve"> of these two options, but in practice the 1</w:t>
-      </w:r>
-      <w:r>
-        <w:rPr>
-          <w:b/>
-          <w:i/>
-          <w:vertAlign w:val="superscript"/>
-        </w:rPr>
-        <w:t>st</w:t>
-      </w:r>
-      <w:r>
-        <w:rPr>
-          <w:b/>
-          <w:i/>
-        </w:rPr>
-        <w:t xml:space="preserve"> option (</w:t>
-      </w:r>
-      <w:r>
-        <w:rPr>
-          <w:b/>
-          <w:i/>
-        </w:rPr>
-        <w:t>mention</w:t>
-      </w:r>
-      <w:r>
-        <w:rPr>
-          <w:b/>
-          <w:i/>
-        </w:rPr>
-        <w:t>ed a</w:t>
-      </w:r>
-      <w:r>
-        <w:rPr>
-          <w:b/>
-          <w:i/>
-        </w:rPr>
-        <w:t xml:space="preserve"> few paragraphs later) seems to be</w:t>
-      </w:r>
-      <w:r>
-        <w:rPr>
-          <w:b/>
-          <w:i/>
-        </w:rPr>
-        <w:t xml:space="preserve"> easier.</w:t>
-      </w:r>
     </w:p>
     <w:p>
       <w:pPr>
@@ -2493,7 +2532,15 @@
           <w:b/>
           <w:i/>
         </w:rPr>
-        <w:t xml:space="preserve"> Using the wrong organization name created a mess in my Visual Studio project, and I needed to find a way to recover – to disconnect my Visual Studio project from the remote repository.  I believe that I found the appropriate method of performing this disconnection.  Refer to </w:t>
+        <w:t xml:space="preserve"> Using the wrong organization name created a mess in my Visual Studio project, and I needed to find a way to recover – to disconnect my Visual Studio project from the remote repository.  I believe that I found the appropriate method of performing this disconnection.  </w:t>
+      </w:r>
+      <w:r>
+        <w:rPr>
+          <w:b/>
+          <w:i/>
+        </w:rPr>
+        <w:lastRenderedPageBreak/>
+        <w:t xml:space="preserve">Refer to </w:t>
       </w:r>
       <w:r>
         <w:rPr>
@@ -3091,7 +3138,11 @@
         </w:numPr>
       </w:pPr>
       <w:r>
-        <w:t xml:space="preserve"> To go to the files in the checked in repository (in my example its name is “UsingGitForSourceControlInVisualStudio2019”) hover the mouse over the repository name to cause the dots below to show links.  Click the link that looks like a branch.  A slower (but easier-to-remember way is to (1) click the repository name, (2) then click </w:t>
+        <w:t xml:space="preserve"> To go to the files in the checked in repository (in my example its name is “UsingGitForSourceControlInVisualStudio2019”) hover the mouse over the repository name to cause the dots below to show links.  Click the link that looks like a branch.  A slower (but easier-to-</w:t>
+      </w:r>
+      <w:r>
+        <w:lastRenderedPageBreak/>
+        <w:t xml:space="preserve">remember way is to (1) click the repository name, (2) then click </w:t>
       </w:r>
       <w:r>
         <w:rPr>
@@ -3112,7 +3163,6 @@
         </w:numPr>
       </w:pPr>
       <w:r>
-        <w:lastRenderedPageBreak/>
         <w:t xml:space="preserve">There are two buttons in the upper-left corner of the </w:t>
       </w:r>
       <w:r>
@@ -3712,6 +3762,7 @@
         </w:numPr>
       </w:pPr>
       <w:r>
+        <w:lastRenderedPageBreak/>
         <w:t xml:space="preserve">Click the URL in the textbox below </w:t>
       </w:r>
       <w:r>
@@ -3734,7 +3785,6 @@
         </w:numPr>
       </w:pPr>
       <w:r>
-        <w:lastRenderedPageBreak/>
         <w:t>Click the button to the right of the URL text box.  This instructs GitHub to copy the highlighted text into the clipboard.</w:t>
       </w:r>
     </w:p>
@@ -4322,6 +4372,7 @@
         </w:numPr>
       </w:pPr>
       <w:r>
+        <w:lastRenderedPageBreak/>
         <w:t xml:space="preserve">Next edit </w:t>
       </w:r>
       <w:proofErr w:type="spellStart"/>
@@ -4366,7 +4417,6 @@
       <w:proofErr w:type="spellStart"/>
       <w:proofErr w:type="gramStart"/>
       <w:r>
-        <w:lastRenderedPageBreak/>
         <w:t>Console.WriteLine</w:t>
       </w:r>
       <w:proofErr w:type="spellEnd"/>
@@ -5080,6 +5130,7 @@
         <w:spacing w:after="0"/>
       </w:pPr>
       <w:r>
+        <w:lastRenderedPageBreak/>
         <w:t>Undo…</w:t>
       </w:r>
     </w:p>
@@ -5107,7 +5158,6 @@
         <w:spacing w:after="0"/>
       </w:pPr>
       <w:r>
-        <w:lastRenderedPageBreak/>
         <w:t>Compare with Unmodified…</w:t>
       </w:r>
     </w:p>
@@ -5525,6 +5575,7 @@
         </w:numPr>
       </w:pPr>
       <w:r>
+        <w:lastRenderedPageBreak/>
         <w:t xml:space="preserve">Next, we want to push these commits to the remote project.  Go to the </w:t>
       </w:r>
       <w:proofErr w:type="gramStart"/>
@@ -5584,7 +5635,6 @@
         </w:numPr>
       </w:pPr>
       <w:r>
-        <w:lastRenderedPageBreak/>
         <w:t xml:space="preserve">It is good practice – before pushing outgoing commits – to check for incoming commits.  Click </w:t>
       </w:r>
       <w:r>
@@ -5984,6 +6034,7 @@
       <w:bookmarkStart w:id="7" w:name="_Resolve_Merge_Conflicts"/>
       <w:bookmarkEnd w:id="7"/>
       <w:r>
+        <w:lastRenderedPageBreak/>
         <w:t>Resolve Merge Conflicts</w:t>
       </w:r>
     </w:p>
@@ -6019,11 +6070,7 @@
         <w:t>nd</w:t>
       </w:r>
       <w:r>
-        <w:t xml:space="preserve"> command, “quit”.  First he expands the invitation to read “Write </w:t>
-      </w:r>
-      <w:r>
-        <w:lastRenderedPageBreak/>
-        <w:t xml:space="preserve">'help' to list available commands, write ‘quit’ to exit application”.  Obviously, this </w:t>
+        <w:t xml:space="preserve"> command, “quit”.  First he expands the invitation to read “Write 'help' to list available commands, write ‘quit’ to exit application”.  Obviously, this </w:t>
       </w:r>
       <w:proofErr w:type="gramStart"/>
       <w:r>
@@ -6458,6 +6505,7 @@
         </w:numPr>
       </w:pPr>
       <w:r>
+        <w:lastRenderedPageBreak/>
         <w:t>You could keep the local file (changes made by the 1</w:t>
       </w:r>
       <w:r>
@@ -6506,414 +6554,414 @@
         </w:numPr>
       </w:pPr>
       <w:r>
+        <w:t xml:space="preserve">You could keep the remote file (changes made by the </w:t>
+      </w:r>
+      <w:proofErr w:type="gramStart"/>
+      <w:r>
+        <w:t>2</w:t>
+      </w:r>
+      <w:r>
+        <w:rPr>
+          <w:vertAlign w:val="superscript"/>
+        </w:rPr>
+        <w:t>nd</w:t>
+      </w:r>
+      <w:r>
+        <w:t xml:space="preserve">  team</w:t>
+      </w:r>
+      <w:proofErr w:type="gramEnd"/>
+      <w:r>
+        <w:t xml:space="preserve"> member) by clicking </w:t>
+      </w:r>
+      <w:r>
+        <w:rPr>
+          <w:b/>
+        </w:rPr>
+        <w:t>Take Remote</w:t>
+      </w:r>
+      <w:r>
+        <w:t xml:space="preserve">; the </w:t>
+      </w:r>
+      <w:r>
+        <w:rPr>
+          <w:b/>
+        </w:rPr>
+        <w:t>Diff</w:t>
+      </w:r>
+      <w:r>
+        <w:t xml:space="preserve"> command to the left of </w:t>
+      </w:r>
+      <w:r>
+        <w:rPr>
+          <w:b/>
+        </w:rPr>
+        <w:t>Take Remote</w:t>
+      </w:r>
+      <w:r>
+        <w:t xml:space="preserve"> provides a side-by-side comparison of the remote changes.</w:t>
+      </w:r>
+    </w:p>
+    <w:p>
+      <w:pPr>
+        <w:pStyle w:val="Textbody"/>
+        <w:numPr>
+          <w:ilvl w:val="1"/>
+          <w:numId w:val="45"/>
+        </w:numPr>
+      </w:pPr>
+      <w:r>
+        <w:t xml:space="preserve">You could merge the conflicting changes by click the </w:t>
+      </w:r>
+      <w:r>
+        <w:rPr>
+          <w:b/>
+        </w:rPr>
+        <w:t>Merge</w:t>
+      </w:r>
+      <w:r>
+        <w:t xml:space="preserve"> button; the </w:t>
+      </w:r>
+      <w:r>
+        <w:rPr>
+          <w:b/>
+        </w:rPr>
+        <w:t>Compare Files</w:t>
+      </w:r>
+      <w:r>
+        <w:t xml:space="preserve"> command below the </w:t>
+      </w:r>
+      <w:r>
+        <w:rPr>
+          <w:b/>
+        </w:rPr>
+        <w:t>Merge</w:t>
+      </w:r>
+      <w:r>
+        <w:t xml:space="preserve"> button provides a side-by-side comparison of the files changed locally and remotely.</w:t>
+      </w:r>
+    </w:p>
+    <w:p>
+      <w:pPr>
+        <w:pStyle w:val="Textbody"/>
+        <w:numPr>
+          <w:ilvl w:val="0"/>
+          <w:numId w:val="45"/>
+        </w:numPr>
+      </w:pPr>
+      <w:r>
+        <w:t>The 1</w:t>
+      </w:r>
+      <w:r>
+        <w:rPr>
+          <w:vertAlign w:val="superscript"/>
+        </w:rPr>
+        <w:t>st</w:t>
+      </w:r>
+      <w:r>
+        <w:t xml:space="preserve"> team member has decided that he likes the change made by the 2</w:t>
+      </w:r>
+      <w:r>
+        <w:rPr>
+          <w:vertAlign w:val="superscript"/>
+        </w:rPr>
+        <w:t>nd</w:t>
+      </w:r>
+      <w:r>
+        <w:t xml:space="preserve"> team member, and he also wants to retain his changes.  Click the </w:t>
+      </w:r>
+      <w:r>
+        <w:rPr>
+          <w:b/>
+        </w:rPr>
+        <w:t>Merge</w:t>
+      </w:r>
+      <w:r>
+        <w:t xml:space="preserve"> button on the </w:t>
+      </w:r>
+      <w:r>
+        <w:rPr>
+          <w:b/>
+        </w:rPr>
+        <w:t>Resolve Conflicts</w:t>
+      </w:r>
+      <w:r>
+        <w:t xml:space="preserve"> page.  What we see on the top half of the screen are the two conflicting changes.  On the bottom half we see the partially resolved merge; specifically the string comparison with “quit” has already been included in the merged result.  The arrow keys in the upper-left corner - at the top of the 3-way split screen - can be used to navigate forward and backward when the file contains more than one conflict.  In this (simplified) instance there is only one conflict – denoted by dashed-line borders.</w:t>
+      </w:r>
+    </w:p>
+    <w:p>
+      <w:pPr>
+        <w:pStyle w:val="Textbody"/>
+        <w:numPr>
+          <w:ilvl w:val="0"/>
+          <w:numId w:val="45"/>
+        </w:numPr>
+      </w:pPr>
+      <w:r>
+        <w:t xml:space="preserve">The easiest way to retain both changes is to click the check box adjacent to the local version of the row in conflict.  Visual Studio copies this local change into the merged result below.  To capture the remote rewording, we can copy the new words “coffee shop </w:t>
+      </w:r>
+      <w:proofErr w:type="gramStart"/>
+      <w:r>
+        <w:t>“ into</w:t>
+      </w:r>
+      <w:proofErr w:type="gramEnd"/>
+      <w:r>
+        <w:t xml:space="preserve"> the clipboard and paste them into the merged result.  One also has the option of typing new text into the merged result.</w:t>
+      </w:r>
+    </w:p>
+    <w:p>
+      <w:pPr>
+        <w:pStyle w:val="Textbody"/>
+        <w:numPr>
+          <w:ilvl w:val="0"/>
+          <w:numId w:val="45"/>
+        </w:numPr>
+      </w:pPr>
+      <w:r>
+        <w:t xml:space="preserve">When we are satisfied with the merged result, click the </w:t>
+      </w:r>
+      <w:r>
+        <w:rPr>
+          <w:b/>
+        </w:rPr>
+        <w:t>Accept Merge</w:t>
+      </w:r>
+      <w:r>
+        <w:t xml:space="preserve"> button (to the left of the arrow keys in upper-left corner).  Visual Studio updates the text in the </w:t>
+      </w:r>
+      <w:r>
+        <w:rPr>
+          <w:b/>
+        </w:rPr>
+        <w:t>Resolve Conflicts</w:t>
+      </w:r>
+      <w:r>
+        <w:t xml:space="preserve"> page of Team Explorer.</w:t>
+      </w:r>
+    </w:p>
+    <w:p>
+      <w:pPr>
+        <w:pStyle w:val="Textbody"/>
+        <w:numPr>
+          <w:ilvl w:val="0"/>
+          <w:numId w:val="45"/>
+        </w:numPr>
+      </w:pPr>
+      <w:r>
+        <w:t xml:space="preserve">Click </w:t>
+      </w:r>
+      <w:r>
+        <w:t>Commit</w:t>
+      </w:r>
+      <w:r>
+        <w:rPr>
+          <w:b/>
+        </w:rPr>
+        <w:t xml:space="preserve"> Merge</w:t>
+      </w:r>
+      <w:r>
+        <w:t xml:space="preserve"> – at the top of the </w:t>
+      </w:r>
+      <w:r>
+        <w:rPr>
+          <w:b/>
+        </w:rPr>
+        <w:t>Resolve Conflicts</w:t>
+      </w:r>
+      <w:r>
+        <w:t xml:space="preserve"> page.  Visual Studio reverts to the </w:t>
+      </w:r>
+      <w:r>
+        <w:rPr>
+          <w:b/>
+        </w:rPr>
+        <w:t>Changes</w:t>
+      </w:r>
+      <w:r>
+        <w:t xml:space="preserve"> page.</w:t>
+      </w:r>
+    </w:p>
+    <w:p>
+      <w:pPr>
+        <w:pStyle w:val="Textbody"/>
+        <w:numPr>
+          <w:ilvl w:val="0"/>
+          <w:numId w:val="45"/>
+        </w:numPr>
+      </w:pPr>
+      <w:r>
+        <w:t xml:space="preserve">Right-click </w:t>
+      </w:r>
+      <w:proofErr w:type="spellStart"/>
+      <w:r>
+        <w:t>Program.cs</w:t>
+      </w:r>
+      <w:proofErr w:type="spellEnd"/>
+      <w:r>
+        <w:t xml:space="preserve">, and select </w:t>
+      </w:r>
+      <w:r>
+        <w:rPr>
+          <w:b/>
+          <w:bCs/>
+        </w:rPr>
+        <w:t>Compare with Unmodified…</w:t>
+      </w:r>
+      <w:r>
+        <w:rPr>
+          <w:bCs/>
+        </w:rPr>
+        <w:t xml:space="preserve"> to review the merge-operation changes.</w:t>
+      </w:r>
+    </w:p>
+    <w:p>
+      <w:pPr>
+        <w:pStyle w:val="Textbody"/>
+        <w:numPr>
+          <w:ilvl w:val="0"/>
+          <w:numId w:val="45"/>
+        </w:numPr>
+        <w:rPr>
+          <w:bCs/>
+        </w:rPr>
+      </w:pPr>
+      <w:r>
+        <w:rPr>
+          <w:bCs/>
+        </w:rPr>
+        <w:t xml:space="preserve">The </w:t>
+      </w:r>
+      <w:proofErr w:type="spellStart"/>
+      <w:r>
+        <w:t>Pluralsight</w:t>
+      </w:r>
+      <w:proofErr w:type="spellEnd"/>
+      <w:r>
+        <w:rPr>
+          <w:bCs/>
+        </w:rPr>
+        <w:t xml:space="preserve"> instructor did not suggest this, but in my opinion it would also be a good idea to run the application to confirm that the merged text executes as you would wish.</w:t>
+      </w:r>
+    </w:p>
+    <w:p>
+      <w:pPr>
+        <w:pStyle w:val="Textbody"/>
+        <w:numPr>
+          <w:ilvl w:val="0"/>
+          <w:numId w:val="45"/>
+        </w:numPr>
+      </w:pPr>
+      <w:r>
+        <w:t xml:space="preserve">Type “Merge help-instruction change – from team member 2.” into the “Enter a message” text box; then click </w:t>
+      </w:r>
+      <w:r>
+        <w:rPr>
+          <w:b/>
+        </w:rPr>
+        <w:t>Commit Staged</w:t>
+      </w:r>
+      <w:r>
+        <w:t>.</w:t>
+      </w:r>
+    </w:p>
+    <w:p>
+      <w:pPr>
+        <w:pStyle w:val="Textbody"/>
+        <w:numPr>
+          <w:ilvl w:val="0"/>
+          <w:numId w:val="45"/>
+        </w:numPr>
+      </w:pPr>
+      <w:r>
+        <w:t xml:space="preserve">Navigate to the </w:t>
+      </w:r>
+      <w:r>
+        <w:rPr>
+          <w:b/>
+        </w:rPr>
+        <w:t>Synchronization</w:t>
+      </w:r>
+      <w:r>
+        <w:t xml:space="preserve"> page.  Visual Studio now displays two commits that are ready to </w:t>
+      </w:r>
+      <w:proofErr w:type="gramStart"/>
+      <w:r>
+        <w:t>pushed</w:t>
+      </w:r>
+      <w:proofErr w:type="gramEnd"/>
+      <w:r>
+        <w:t xml:space="preserve"> to the remote repository.</w:t>
+      </w:r>
+    </w:p>
+    <w:p>
+      <w:pPr>
+        <w:pStyle w:val="Textbody"/>
+        <w:numPr>
+          <w:ilvl w:val="0"/>
+          <w:numId w:val="45"/>
+        </w:numPr>
+      </w:pPr>
+      <w:r>
+        <w:t xml:space="preserve">Click </w:t>
+      </w:r>
+      <w:r>
+        <w:rPr>
+          <w:b/>
+        </w:rPr>
+        <w:t xml:space="preserve">Push </w:t>
+      </w:r>
+      <w:r>
+        <w:t>to move the changes to the remote repository.</w:t>
+      </w:r>
+    </w:p>
+    <w:p>
+      <w:pPr>
+        <w:pStyle w:val="Textbody"/>
+        <w:numPr>
+          <w:ilvl w:val="0"/>
+          <w:numId w:val="45"/>
+        </w:numPr>
+      </w:pPr>
+      <w:r>
+        <w:t xml:space="preserve">Navigate to the </w:t>
+      </w:r>
+      <w:r>
+        <w:rPr>
+          <w:b/>
+        </w:rPr>
+        <w:t>Branches</w:t>
+      </w:r>
+      <w:r>
+        <w:t xml:space="preserve"> page of Team Explorer.   Then right-click on the </w:t>
+      </w:r>
+      <w:r>
+        <w:rPr>
+          <w:b/>
+        </w:rPr>
+        <w:t>master</w:t>
+      </w:r>
+      <w:r>
+        <w:t xml:space="preserve"> branch, and click </w:t>
+      </w:r>
+      <w:r>
+        <w:rPr>
+          <w:b/>
+        </w:rPr>
+        <w:t>View History</w:t>
+      </w:r>
+      <w:r>
+        <w:t xml:space="preserve"> in the pop-up menu.  Visual Studio displays the history in the center pane.</w:t>
+      </w:r>
+    </w:p>
+    <w:p>
+      <w:pPr>
+        <w:pStyle w:val="Textbody"/>
+        <w:numPr>
+          <w:ilvl w:val="0"/>
+          <w:numId w:val="45"/>
+        </w:numPr>
+      </w:pPr>
+      <w:r>
         <w:lastRenderedPageBreak/>
-        <w:t xml:space="preserve">You could keep the remote file (changes made by the </w:t>
-      </w:r>
-      <w:proofErr w:type="gramStart"/>
-      <w:r>
-        <w:t>2</w:t>
-      </w:r>
-      <w:r>
-        <w:rPr>
-          <w:vertAlign w:val="superscript"/>
-        </w:rPr>
-        <w:t>nd</w:t>
-      </w:r>
-      <w:r>
-        <w:t xml:space="preserve">  team</w:t>
-      </w:r>
-      <w:proofErr w:type="gramEnd"/>
-      <w:r>
-        <w:t xml:space="preserve"> member) by clicking </w:t>
-      </w:r>
-      <w:r>
-        <w:rPr>
-          <w:b/>
-        </w:rPr>
-        <w:t>Take Remote</w:t>
-      </w:r>
-      <w:r>
-        <w:t xml:space="preserve">; the </w:t>
-      </w:r>
-      <w:r>
-        <w:rPr>
-          <w:b/>
-        </w:rPr>
-        <w:t>Diff</w:t>
-      </w:r>
-      <w:r>
-        <w:t xml:space="preserve"> command to the left of </w:t>
-      </w:r>
-      <w:r>
-        <w:rPr>
-          <w:b/>
-        </w:rPr>
-        <w:t>Take Remote</w:t>
-      </w:r>
-      <w:r>
-        <w:t xml:space="preserve"> provides a side-by-side comparison of the remote changes.</w:t>
-      </w:r>
-    </w:p>
-    <w:p>
-      <w:pPr>
-        <w:pStyle w:val="Textbody"/>
-        <w:numPr>
-          <w:ilvl w:val="1"/>
-          <w:numId w:val="45"/>
-        </w:numPr>
-      </w:pPr>
-      <w:r>
-        <w:t xml:space="preserve">You could merge the conflicting changes by click the </w:t>
-      </w:r>
-      <w:r>
-        <w:rPr>
-          <w:b/>
-        </w:rPr>
-        <w:t>Merge</w:t>
-      </w:r>
-      <w:r>
-        <w:t xml:space="preserve"> button; the </w:t>
-      </w:r>
-      <w:r>
-        <w:rPr>
-          <w:b/>
-        </w:rPr>
-        <w:t>Compare Files</w:t>
-      </w:r>
-      <w:r>
-        <w:t xml:space="preserve"> command below the </w:t>
-      </w:r>
-      <w:r>
-        <w:rPr>
-          <w:b/>
-        </w:rPr>
-        <w:t>Merge</w:t>
-      </w:r>
-      <w:r>
-        <w:t xml:space="preserve"> button provides a side-by-side comparison of the files changed locally and remotely.</w:t>
-      </w:r>
-    </w:p>
-    <w:p>
-      <w:pPr>
-        <w:pStyle w:val="Textbody"/>
-        <w:numPr>
-          <w:ilvl w:val="0"/>
-          <w:numId w:val="45"/>
-        </w:numPr>
-      </w:pPr>
-      <w:r>
-        <w:t>The 1</w:t>
-      </w:r>
-      <w:r>
-        <w:rPr>
-          <w:vertAlign w:val="superscript"/>
-        </w:rPr>
-        <w:t>st</w:t>
-      </w:r>
-      <w:r>
-        <w:t xml:space="preserve"> team member has decided that he likes the change made by the 2</w:t>
-      </w:r>
-      <w:r>
-        <w:rPr>
-          <w:vertAlign w:val="superscript"/>
-        </w:rPr>
-        <w:t>nd</w:t>
-      </w:r>
-      <w:r>
-        <w:t xml:space="preserve"> team member, and he also wants to retain his changes.  Click the </w:t>
-      </w:r>
-      <w:r>
-        <w:rPr>
-          <w:b/>
-        </w:rPr>
-        <w:t>Merge</w:t>
-      </w:r>
-      <w:r>
-        <w:t xml:space="preserve"> button on the </w:t>
-      </w:r>
-      <w:r>
-        <w:rPr>
-          <w:b/>
-        </w:rPr>
-        <w:t>Resolve Conflicts</w:t>
-      </w:r>
-      <w:r>
-        <w:t xml:space="preserve"> page.  What we see on the top half of the screen are the two conflicting changes.  On the bottom half we see the partially resolved merge; specifically the string comparison with “quit” has already been included in the merged result.  The arrow keys in the upper-left corner - at the top of the 3-way split screen - can be used to navigate forward and backward when the file contains more than one conflict.  In this (simplified) instance there is only one conflict – denoted by dashed-line borders.</w:t>
-      </w:r>
-    </w:p>
-    <w:p>
-      <w:pPr>
-        <w:pStyle w:val="Textbody"/>
-        <w:numPr>
-          <w:ilvl w:val="0"/>
-          <w:numId w:val="45"/>
-        </w:numPr>
-      </w:pPr>
-      <w:r>
-        <w:t xml:space="preserve">The easiest way to retain both changes is to click the check box adjacent to the local version of the row in conflict.  Visual Studio copies this local change into the merged result below.  To capture the remote rewording, we can copy the new words “coffee shop </w:t>
-      </w:r>
-      <w:proofErr w:type="gramStart"/>
-      <w:r>
-        <w:t>“ into</w:t>
-      </w:r>
-      <w:proofErr w:type="gramEnd"/>
-      <w:r>
-        <w:t xml:space="preserve"> the clipboard and paste them into the merged result.  One also has the option of typing new text into the merged result.</w:t>
-      </w:r>
-    </w:p>
-    <w:p>
-      <w:pPr>
-        <w:pStyle w:val="Textbody"/>
-        <w:numPr>
-          <w:ilvl w:val="0"/>
-          <w:numId w:val="45"/>
-        </w:numPr>
-      </w:pPr>
-      <w:r>
-        <w:t xml:space="preserve">When we are satisfied with the merged result, click the </w:t>
-      </w:r>
-      <w:r>
-        <w:rPr>
-          <w:b/>
-        </w:rPr>
-        <w:t>Accept Merge</w:t>
-      </w:r>
-      <w:r>
-        <w:t xml:space="preserve"> button (to the left of the arrow keys in upper-left corner).  Visual Studio updates the text in the </w:t>
-      </w:r>
-      <w:r>
-        <w:rPr>
-          <w:b/>
-        </w:rPr>
-        <w:t>Resolve Conflicts</w:t>
-      </w:r>
-      <w:r>
-        <w:t xml:space="preserve"> page of Team Explorer.</w:t>
-      </w:r>
-    </w:p>
-    <w:p>
-      <w:pPr>
-        <w:pStyle w:val="Textbody"/>
-        <w:numPr>
-          <w:ilvl w:val="0"/>
-          <w:numId w:val="45"/>
-        </w:numPr>
-      </w:pPr>
-      <w:r>
-        <w:t xml:space="preserve">Click </w:t>
-      </w:r>
-      <w:r>
-        <w:t>Commit</w:t>
-      </w:r>
-      <w:r>
-        <w:rPr>
-          <w:b/>
-        </w:rPr>
-        <w:t xml:space="preserve"> Merge</w:t>
-      </w:r>
-      <w:r>
-        <w:t xml:space="preserve"> – at the top of the </w:t>
-      </w:r>
-      <w:r>
-        <w:rPr>
-          <w:b/>
-        </w:rPr>
-        <w:t>Resolve Conflicts</w:t>
-      </w:r>
-      <w:r>
-        <w:t xml:space="preserve"> page.  Visual Studio reverts to the </w:t>
-      </w:r>
-      <w:r>
-        <w:rPr>
-          <w:b/>
-        </w:rPr>
-        <w:t>Changes</w:t>
-      </w:r>
-      <w:r>
-        <w:t xml:space="preserve"> page.</w:t>
-      </w:r>
-    </w:p>
-    <w:p>
-      <w:pPr>
-        <w:pStyle w:val="Textbody"/>
-        <w:numPr>
-          <w:ilvl w:val="0"/>
-          <w:numId w:val="45"/>
-        </w:numPr>
-      </w:pPr>
-      <w:r>
-        <w:t xml:space="preserve">Right-click </w:t>
-      </w:r>
-      <w:proofErr w:type="spellStart"/>
-      <w:r>
-        <w:t>Program.cs</w:t>
-      </w:r>
-      <w:proofErr w:type="spellEnd"/>
-      <w:r>
-        <w:t xml:space="preserve">, and select </w:t>
-      </w:r>
-      <w:r>
-        <w:rPr>
-          <w:b/>
-          <w:bCs/>
-        </w:rPr>
-        <w:t>Compare with Unmodified…</w:t>
-      </w:r>
-      <w:r>
-        <w:rPr>
-          <w:bCs/>
-        </w:rPr>
-        <w:t xml:space="preserve"> to review the merge-operation changes.</w:t>
-      </w:r>
-    </w:p>
-    <w:p>
-      <w:pPr>
-        <w:pStyle w:val="Textbody"/>
-        <w:numPr>
-          <w:ilvl w:val="0"/>
-          <w:numId w:val="45"/>
-        </w:numPr>
-        <w:rPr>
-          <w:bCs/>
-        </w:rPr>
-      </w:pPr>
-      <w:r>
-        <w:rPr>
-          <w:bCs/>
-        </w:rPr>
-        <w:t xml:space="preserve">The </w:t>
-      </w:r>
-      <w:proofErr w:type="spellStart"/>
-      <w:r>
-        <w:t>Pluralsight</w:t>
-      </w:r>
-      <w:proofErr w:type="spellEnd"/>
-      <w:r>
-        <w:rPr>
-          <w:bCs/>
-        </w:rPr>
-        <w:t xml:space="preserve"> instructor did not suggest this, but in my opinion it would also be a good idea to run the application to confirm that the merged text executes as you would wish.</w:t>
-      </w:r>
-    </w:p>
-    <w:p>
-      <w:pPr>
-        <w:pStyle w:val="Textbody"/>
-        <w:numPr>
-          <w:ilvl w:val="0"/>
-          <w:numId w:val="45"/>
-        </w:numPr>
-      </w:pPr>
-      <w:r>
-        <w:t xml:space="preserve">Type “Merge help-instruction change – from team member 2.” into the “Enter a message” text box; then click </w:t>
-      </w:r>
-      <w:r>
-        <w:rPr>
-          <w:b/>
-        </w:rPr>
-        <w:t>Commit Staged</w:t>
-      </w:r>
-      <w:r>
-        <w:t>.</w:t>
-      </w:r>
-    </w:p>
-    <w:p>
-      <w:pPr>
-        <w:pStyle w:val="Textbody"/>
-        <w:numPr>
-          <w:ilvl w:val="0"/>
-          <w:numId w:val="45"/>
-        </w:numPr>
-      </w:pPr>
-      <w:r>
-        <w:t xml:space="preserve">Navigate to the </w:t>
-      </w:r>
-      <w:r>
-        <w:rPr>
-          <w:b/>
-        </w:rPr>
-        <w:t>Synchronization</w:t>
-      </w:r>
-      <w:r>
-        <w:t xml:space="preserve"> page.  Visual Studio now displays two commits that are ready to </w:t>
-      </w:r>
-      <w:proofErr w:type="gramStart"/>
-      <w:r>
-        <w:t>pushed</w:t>
-      </w:r>
-      <w:proofErr w:type="gramEnd"/>
-      <w:r>
-        <w:t xml:space="preserve"> to the remote repository.</w:t>
-      </w:r>
-    </w:p>
-    <w:p>
-      <w:pPr>
-        <w:pStyle w:val="Textbody"/>
-        <w:numPr>
-          <w:ilvl w:val="0"/>
-          <w:numId w:val="45"/>
-        </w:numPr>
-      </w:pPr>
-      <w:r>
-        <w:t xml:space="preserve">Click </w:t>
-      </w:r>
-      <w:r>
-        <w:rPr>
-          <w:b/>
-        </w:rPr>
-        <w:t xml:space="preserve">Push </w:t>
-      </w:r>
-      <w:r>
-        <w:t>to move the changes to the remote repository.</w:t>
-      </w:r>
-    </w:p>
-    <w:p>
-      <w:pPr>
-        <w:pStyle w:val="Textbody"/>
-        <w:numPr>
-          <w:ilvl w:val="0"/>
-          <w:numId w:val="45"/>
-        </w:numPr>
-      </w:pPr>
-      <w:r>
-        <w:t xml:space="preserve">Navigate to the </w:t>
-      </w:r>
-      <w:r>
-        <w:rPr>
-          <w:b/>
-        </w:rPr>
-        <w:t>Branches</w:t>
-      </w:r>
-      <w:r>
-        <w:t xml:space="preserve"> page of Team Explorer.   Then right-click on the </w:t>
-      </w:r>
-      <w:r>
-        <w:rPr>
-          <w:b/>
-        </w:rPr>
-        <w:t>master</w:t>
-      </w:r>
-      <w:r>
-        <w:t xml:space="preserve"> branch, and click </w:t>
-      </w:r>
-      <w:r>
-        <w:rPr>
-          <w:b/>
-        </w:rPr>
-        <w:t>View History</w:t>
-      </w:r>
-      <w:r>
-        <w:t xml:space="preserve"> in the pop-up menu.  Visual Studio displays the history in the center pane.</w:t>
-      </w:r>
-    </w:p>
-    <w:p>
-      <w:pPr>
-        <w:pStyle w:val="Textbody"/>
-        <w:numPr>
-          <w:ilvl w:val="0"/>
-          <w:numId w:val="45"/>
-        </w:numPr>
-      </w:pPr>
-      <w:r>
         <w:t>Click the 3-vertical-dot icon in the upper-left corner to display history graphically – with divergence between the 2 team members, and with convergence in the merge process.</w:t>
       </w:r>
     </w:p>
@@ -6924,7 +6972,6 @@
       <w:bookmarkStart w:id="8" w:name="_Create_and_Checkout"/>
       <w:bookmarkEnd w:id="8"/>
       <w:r>
-        <w:lastRenderedPageBreak/>
         <w:t>Create and Checkout a Branch</w:t>
       </w:r>
     </w:p>
@@ -7379,6 +7426,7 @@
         <w:ind w:left="720" w:firstLine="720"/>
       </w:pPr>
       <w:r>
+        <w:lastRenderedPageBreak/>
         <w:t>{</w:t>
       </w:r>
     </w:p>
@@ -7426,7 +7474,6 @@
       </w:pPr>
       <w:proofErr w:type="gramStart"/>
       <w:r>
-        <w:lastRenderedPageBreak/>
         <w:t>else</w:t>
       </w:r>
       <w:proofErr w:type="gramEnd"/>
@@ -17155,7 +17202,7 @@
       <w:rPr>
         <w:noProof/>
       </w:rPr>
-      <w:t>4</w:t>
+      <w:t>5</w:t>
     </w:r>
     <w:r>
       <w:fldChar w:fldCharType="end"/>

</xml_diff>